<commit_message>
added an explanation for deleting some stuff, and added new line at the end of the file
</commit_message>
<xml_diff>
--- a/editorial_reviews/response_editors_ofv_fife_2021_R3.docx
+++ b/editorial_reviews/response_editors_ofv_fife_2021_R3.docx
@@ -1120,6 +1120,10 @@
         <w:t xml:space="preserve"> </w:t>
       </w:r>
       <w:r>
+        <w:rPr>
+          <w:bCs/>
+          <w:b/>
+        </w:rPr>
         <w:t xml:space="preserve">removed</w:t>
       </w:r>
     </w:p>
@@ -1504,6 +1508,27 @@
       </w:pPr>
       <w:r>
         <w:t xml:space="preserve">Please ensure all authors have reviewed the document.</w:t>
+      </w:r>
+      <w:r>
+        <w:t xml:space="preserve"> </w:t>
+      </w:r>
+      <m:oMath>
+        <m:r>
+          <m:rPr>
+            <m:sty m:val="p"/>
+          </m:rPr>
+          <m:t>→</m:t>
+        </m:r>
+      </m:oMath>
+      <w:r>
+        <w:t xml:space="preserve"> </w:t>
+      </w:r>
+      <w:r>
+        <w:rPr>
+          <w:bCs/>
+          <w:b/>
+        </w:rPr>
+        <w:t xml:space="preserve">All authors have reviewed the document, some sections which implied that OFV may pose a risk to citrus were removed and/or reworded to avoid speculation, as per the request of the review board of one of the authors.</w:t>
       </w:r>
     </w:p>
     <w:p>

</xml_diff>